<commit_message>
update 11 mei 2023
</commit_message>
<xml_diff>
--- a/Bab III Metodologi.docx
+++ b/Bab III Metodologi.docx
@@ -3833,6 +3833,7 @@
                 <w:sz w:val="24"/>
                 <w:szCs w:val="24"/>
               </w:rPr>
+              <w:lastRenderedPageBreak/>
               <w:t>a</w:t>
             </w:r>
           </w:p>
@@ -6171,6 +6172,7 @@
           <w:rFonts w:ascii="Times New Roman" w:hAnsi="Times New Roman"/>
           <w:sz w:val="24"/>
         </w:rPr>
+        <w:lastRenderedPageBreak/>
         <w:t xml:space="preserve">Pada </w:t>
       </w:r>
       <w:proofErr w:type="spellStart"/>
@@ -8238,6 +8240,7 @@
           <w:rFonts w:ascii="Times New Roman" w:hAnsi="Times New Roman"/>
           <w:sz w:val="24"/>
         </w:rPr>
+        <w:lastRenderedPageBreak/>
         <w:t>Peneliti</w:t>
       </w:r>
       <w:proofErr w:type="spellEnd"/>
@@ -10485,6 +10488,7 @@
           <w:sz w:val="24"/>
           <w:szCs w:val="24"/>
         </w:rPr>
+        <w:lastRenderedPageBreak/>
         <w:t>penulis</w:t>
       </w:r>
       <w:proofErr w:type="spellEnd"/>
@@ -12668,6 +12672,7 @@
           <w:sz w:val="24"/>
           <w:szCs w:val="24"/>
         </w:rPr>
+        <w:lastRenderedPageBreak/>
         <w:t>berkaitan</w:t>
       </w:r>
       <w:proofErr w:type="spellEnd"/>
@@ -15040,6 +15045,7 @@
           <w:rFonts w:ascii="Times New Roman" w:hAnsi="Times New Roman"/>
           <w:sz w:val="24"/>
         </w:rPr>
+        <w:lastRenderedPageBreak/>
         <w:t>merupakan</w:t>
       </w:r>
       <w:proofErr w:type="spellEnd"/>
@@ -16238,7 +16244,6 @@
         <w:t xml:space="preserve"> </w:t>
       </w:r>
       <w:proofErr w:type="spellStart"/>
-      <w:proofErr w:type="gramStart"/>
       <w:r>
         <w:rPr>
           <w:rFonts w:ascii="Times New Roman" w:hAnsi="Times New Roman"/>
@@ -16254,7 +16259,6 @@
         <w:t>sehingga</w:t>
       </w:r>
       <w:proofErr w:type="spellEnd"/>
-      <w:proofErr w:type="gramEnd"/>
       <w:r>
         <w:rPr>
           <w:rFonts w:ascii="Times New Roman" w:hAnsi="Times New Roman"/>
@@ -17099,7 +17103,6 @@
         </w:rPr>
         <w:t xml:space="preserve"> </w:t>
       </w:r>
-      <w:proofErr w:type="gramStart"/>
       <w:r>
         <w:rPr>
           <w:rFonts w:ascii="Times New Roman" w:hAnsi="Times New Roman"/>
@@ -17116,7 +17119,6 @@
         <w:t>Berdasarkan</w:t>
       </w:r>
       <w:proofErr w:type="spellEnd"/>
-      <w:proofErr w:type="gramEnd"/>
       <w:r>
         <w:rPr>
           <w:rFonts w:ascii="Times New Roman" w:hAnsi="Times New Roman"/>
@@ -17450,6 +17452,7 @@
           <w:rFonts w:ascii="Times New Roman" w:hAnsi="Times New Roman"/>
           <w:sz w:val="24"/>
         </w:rPr>
+        <w:lastRenderedPageBreak/>
         <w:t>dengan</w:t>
       </w:r>
       <w:proofErr w:type="spellEnd"/>
@@ -18980,7 +18983,6 @@
         <w:t xml:space="preserve"> dan </w:t>
       </w:r>
       <w:proofErr w:type="spellStart"/>
-      <w:proofErr w:type="gramStart"/>
       <w:r>
         <w:rPr>
           <w:rFonts w:ascii="Times New Roman" w:hAnsi="Times New Roman"/>
@@ -19008,15 +19010,7 @@
           <w:rFonts w:ascii="Times New Roman" w:hAnsi="Times New Roman"/>
           <w:sz w:val="24"/>
         </w:rPr>
-        <w:t xml:space="preserve"> data</w:t>
-      </w:r>
-      <w:proofErr w:type="gramEnd"/>
-      <w:r>
-        <w:rPr>
-          <w:rFonts w:ascii="Times New Roman" w:hAnsi="Times New Roman"/>
-          <w:sz w:val="24"/>
-        </w:rPr>
-        <w:t xml:space="preserve"> </w:t>
+        <w:t xml:space="preserve"> data </w:t>
       </w:r>
       <w:proofErr w:type="spellStart"/>
       <w:r>
@@ -19623,6 +19617,7 @@
           <w:rFonts w:ascii="Times New Roman" w:hAnsi="Times New Roman"/>
           <w:sz w:val="24"/>
         </w:rPr>
+        <w:lastRenderedPageBreak/>
         <w:t>mendasarinya</w:t>
       </w:r>
       <w:proofErr w:type="spellEnd"/>
@@ -19848,7 +19843,6 @@
         <w:t xml:space="preserve"> </w:t>
       </w:r>
       <w:proofErr w:type="spellStart"/>
-      <w:proofErr w:type="gramStart"/>
       <w:r>
         <w:rPr>
           <w:rFonts w:ascii="Times New Roman" w:hAnsi="Times New Roman"/>
@@ -19878,7 +19872,6 @@
         </w:rPr>
         <w:t>.</w:t>
       </w:r>
-      <w:proofErr w:type="gramEnd"/>
     </w:p>
     <w:p>
       <w:pPr>
@@ -21578,6 +21571,7 @@
           <w:rFonts w:ascii="Times New Roman" w:hAnsi="Times New Roman"/>
           <w:sz w:val="24"/>
         </w:rPr>
+        <w:lastRenderedPageBreak/>
         <w:t>sekumpulan</w:t>
       </w:r>
       <w:proofErr w:type="spellEnd"/>
@@ -23024,7 +23018,6 @@
         <w:t xml:space="preserve"> </w:t>
       </w:r>
       <w:proofErr w:type="spellStart"/>
-      <w:proofErr w:type="gramStart"/>
       <w:r>
         <w:rPr>
           <w:rFonts w:ascii="Times New Roman" w:hAnsi="Times New Roman"/>
@@ -23045,15 +23038,7 @@
           <w:rFonts w:ascii="Times New Roman" w:hAnsi="Times New Roman"/>
           <w:sz w:val="24"/>
         </w:rPr>
-        <w:t>,</w:t>
-      </w:r>
-      <w:proofErr w:type="gramEnd"/>
-      <w:r>
-        <w:rPr>
-          <w:rFonts w:ascii="Times New Roman" w:hAnsi="Times New Roman"/>
-          <w:sz w:val="24"/>
-        </w:rPr>
-        <w:t xml:space="preserve"> </w:t>
+        <w:t xml:space="preserve">, </w:t>
       </w:r>
       <w:proofErr w:type="spellStart"/>
       <w:r>
@@ -23848,6 +23833,7 @@
           <w:rFonts w:ascii="Times New Roman" w:hAnsi="Times New Roman"/>
           <w:sz w:val="24"/>
         </w:rPr>
+        <w:lastRenderedPageBreak/>
         <w:t>menemukan</w:t>
       </w:r>
       <w:proofErr w:type="spellEnd"/>
@@ -24421,7 +24407,6 @@
         <w:t xml:space="preserve"> yang </w:t>
       </w:r>
       <w:proofErr w:type="spellStart"/>
-      <w:proofErr w:type="gramStart"/>
       <w:r>
         <w:rPr>
           <w:rFonts w:ascii="Times New Roman" w:hAnsi="Times New Roman"/>
@@ -24451,7 +24436,6 @@
         </w:rPr>
         <w:t>.</w:t>
       </w:r>
-      <w:proofErr w:type="gramEnd"/>
       <w:r>
         <w:rPr>
           <w:rFonts w:ascii="Times New Roman" w:hAnsi="Times New Roman"/>
@@ -24858,7 +24842,6 @@
         <w:t xml:space="preserve"> </w:t>
       </w:r>
       <w:proofErr w:type="spellStart"/>
-      <w:proofErr w:type="gramStart"/>
       <w:r>
         <w:rPr>
           <w:rFonts w:ascii="Times New Roman" w:hAnsi="Times New Roman"/>
@@ -24883,7 +24866,6 @@
         <w:t>melakukan</w:t>
       </w:r>
       <w:proofErr w:type="spellEnd"/>
-      <w:proofErr w:type="gramEnd"/>
       <w:r>
         <w:rPr>
           <w:rFonts w:ascii="Times New Roman" w:hAnsi="Times New Roman"/>
@@ -24985,7 +24967,6 @@
         </w:rPr>
         <w:t xml:space="preserve"> </w:t>
       </w:r>
-      <w:proofErr w:type="gramStart"/>
       <w:r>
         <w:rPr>
           <w:rFonts w:ascii="Times New Roman" w:hAnsi="Times New Roman"/>
@@ -24998,15 +24979,7 @@
           <w:rFonts w:ascii="Times New Roman" w:hAnsi="Times New Roman"/>
           <w:sz w:val="24"/>
         </w:rPr>
-        <w:t>Hal</w:t>
-      </w:r>
-      <w:proofErr w:type="gramEnd"/>
-      <w:r>
-        <w:rPr>
-          <w:rFonts w:ascii="Times New Roman" w:hAnsi="Times New Roman"/>
-          <w:sz w:val="24"/>
-        </w:rPr>
-        <w:t xml:space="preserve"> </w:t>
+        <w:t xml:space="preserve">Hal </w:t>
       </w:r>
       <w:proofErr w:type="spellStart"/>
       <w:r>
@@ -26177,6 +26150,7 @@
           <w:rFonts w:ascii="Times New Roman" w:hAnsi="Times New Roman"/>
           <w:sz w:val="24"/>
         </w:rPr>
+        <w:lastRenderedPageBreak/>
         <w:t>interpretasi</w:t>
       </w:r>
       <w:proofErr w:type="spellEnd"/>
@@ -28225,6 +28199,7 @@
           <w:rFonts w:ascii="Times New Roman" w:hAnsi="Times New Roman"/>
           <w:sz w:val="24"/>
         </w:rPr>
+        <w:lastRenderedPageBreak/>
         <w:t>penelitian</w:t>
       </w:r>
       <w:proofErr w:type="spellEnd"/>

</xml_diff>

<commit_message>
update 03 juli 2023
</commit_message>
<xml_diff>
--- a/Bab III Metodologi.docx
+++ b/Bab III Metodologi.docx
@@ -1,6 +1,6 @@
 
 <file path=word/document.xml><?xml version="1.0" encoding="utf-8"?>
-<w:document xmlns:wpc="http://schemas.microsoft.com/office/word/2010/wordprocessingCanvas" xmlns:cx="http://schemas.microsoft.com/office/drawing/2014/chartex" xmlns:cx1="http://schemas.microsoft.com/office/drawing/2015/9/8/chartex" xmlns:cx2="http://schemas.microsoft.com/office/drawing/2015/10/21/chartex" xmlns:cx3="http://schemas.microsoft.com/office/drawing/2016/5/9/chartex" xmlns:cx4="http://schemas.microsoft.com/office/drawing/2016/5/10/chartex" xmlns:cx5="http://schemas.microsoft.com/office/drawing/2016/5/11/chartex" xmlns:cx6="http://schemas.microsoft.com/office/drawing/2016/5/12/chartex" xmlns:cx7="http://schemas.microsoft.com/office/drawing/2016/5/13/chartex" xmlns:cx8="http://schemas.microsoft.com/office/drawing/2016/5/14/chartex" xmlns:mc="http://schemas.openxmlformats.org/markup-compatibility/2006" xmlns:aink="http://schemas.microsoft.com/office/drawing/2016/ink" xmlns:am3d="http://schemas.microsoft.com/office/drawing/2017/model3d" xmlns:o="urn:schemas-microsoft-com:office:office" xmlns:oel="http://schemas.microsoft.com/office/2019/extlst" xmlns:r="http://schemas.openxmlformats.org/officeDocument/2006/relationships" xmlns:m="http://schemas.openxmlformats.org/officeDocument/2006/math" xmlns:v="urn:schemas-microsoft-com:vml" xmlns:wp14="http://schemas.microsoft.com/office/word/2010/wordprocessingDrawing" xmlns:wp="http://schemas.openxmlformats.org/drawingml/2006/wordprocessingDrawing" xmlns:w10="urn:schemas-microsoft-com:office:word" xmlns:w="http://schemas.openxmlformats.org/wordprocessingml/2006/main" xmlns:w14="http://schemas.microsoft.com/office/word/2010/wordml" xmlns:w15="http://schemas.microsoft.com/office/word/2012/wordml" xmlns:w16cex="http://schemas.microsoft.com/office/word/2018/wordml/cex" xmlns:w16cid="http://schemas.microsoft.com/office/word/2016/wordml/cid" xmlns:w16="http://schemas.microsoft.com/office/word/2018/wordml" xmlns:w16du="http://schemas.microsoft.com/office/word/2023/wordml/word16du" xmlns:w16sdtdh="http://schemas.microsoft.com/office/word/2020/wordml/sdtdatahash" xmlns:w16se="http://schemas.microsoft.com/office/word/2015/wordml/symex" xmlns:wpg="http://schemas.microsoft.com/office/word/2010/wordprocessingGroup" xmlns:wpi="http://schemas.microsoft.com/office/word/2010/wordprocessingInk" xmlns:wne="http://schemas.microsoft.com/office/word/2006/wordml" xmlns:wps="http://schemas.microsoft.com/office/word/2010/wordprocessingShape" mc:Ignorable="w14 w15 w16se w16cid w16 w16cex w16sdtdh wp14">
+<w:document xmlns:wpc="http://schemas.microsoft.com/office/word/2010/wordprocessingCanvas" xmlns:cx="http://schemas.microsoft.com/office/drawing/2014/chartex" xmlns:cx1="http://schemas.microsoft.com/office/drawing/2015/9/8/chartex" xmlns:cx2="http://schemas.microsoft.com/office/drawing/2015/10/21/chartex" xmlns:cx3="http://schemas.microsoft.com/office/drawing/2016/5/9/chartex" xmlns:cx4="http://schemas.microsoft.com/office/drawing/2016/5/10/chartex" xmlns:cx5="http://schemas.microsoft.com/office/drawing/2016/5/11/chartex" xmlns:cx6="http://schemas.microsoft.com/office/drawing/2016/5/12/chartex" xmlns:cx7="http://schemas.microsoft.com/office/drawing/2016/5/13/chartex" xmlns:cx8="http://schemas.microsoft.com/office/drawing/2016/5/14/chartex" xmlns:mc="http://schemas.openxmlformats.org/markup-compatibility/2006" xmlns:aink="http://schemas.microsoft.com/office/drawing/2016/ink" xmlns:am3d="http://schemas.microsoft.com/office/drawing/2017/model3d" xmlns:o="urn:schemas-microsoft-com:office:office" xmlns:oel="http://schemas.microsoft.com/office/2019/extlst" xmlns:r="http://schemas.openxmlformats.org/officeDocument/2006/relationships" xmlns:m="http://schemas.openxmlformats.org/officeDocument/2006/math" xmlns:v="urn:schemas-microsoft-com:vml" xmlns:wp14="http://schemas.microsoft.com/office/word/2010/wordprocessingDrawing" xmlns:wp="http://schemas.openxmlformats.org/drawingml/2006/wordprocessingDrawing" xmlns:w10="urn:schemas-microsoft-com:office:word" xmlns:w="http://schemas.openxmlformats.org/wordprocessingml/2006/main" xmlns:w14="http://schemas.microsoft.com/office/word/2010/wordml" xmlns:w15="http://schemas.microsoft.com/office/word/2012/wordml" xmlns:w16cex="http://schemas.microsoft.com/office/word/2018/wordml/cex" xmlns:w16cid="http://schemas.microsoft.com/office/word/2016/wordml/cid" xmlns:w16="http://schemas.microsoft.com/office/word/2018/wordml" xmlns:w16sdtdh="http://schemas.microsoft.com/office/word/2020/wordml/sdtdatahash" xmlns:w16se="http://schemas.microsoft.com/office/word/2015/wordml/symex" xmlns:wpg="http://schemas.microsoft.com/office/word/2010/wordprocessingGroup" xmlns:wpi="http://schemas.microsoft.com/office/word/2010/wordprocessingInk" xmlns:wne="http://schemas.microsoft.com/office/word/2006/wordml" xmlns:wps="http://schemas.microsoft.com/office/word/2010/wordprocessingShape" mc:Ignorable="w14 w15 w16se w16cid w16 w16cex w16sdtdh wp14">
   <w:body>
     <w:p>
       <w:pPr>
@@ -188,23 +188,7 @@
           <w:rFonts w:ascii="Times New Roman" w:hAnsi="Times New Roman"/>
           <w:sz w:val="24"/>
         </w:rPr>
-        <w:t xml:space="preserve"> </w:t>
-      </w:r>
-      <w:proofErr w:type="gramStart"/>
-      <w:r>
-        <w:rPr>
-          <w:rFonts w:ascii="Times New Roman" w:hAnsi="Times New Roman"/>
-          <w:sz w:val="24"/>
-        </w:rPr>
-        <w:t>data  yang</w:t>
-      </w:r>
-      <w:proofErr w:type="gramEnd"/>
-      <w:r>
-        <w:rPr>
-          <w:rFonts w:ascii="Times New Roman" w:hAnsi="Times New Roman"/>
-          <w:sz w:val="24"/>
-        </w:rPr>
-        <w:t xml:space="preserve"> </w:t>
+        <w:t xml:space="preserve"> data  yang </w:t>
       </w:r>
       <w:proofErr w:type="spellStart"/>
       <w:r>
@@ -3833,7 +3817,6 @@
                 <w:sz w:val="24"/>
                 <w:szCs w:val="24"/>
               </w:rPr>
-              <w:lastRenderedPageBreak/>
               <w:t>a</w:t>
             </w:r>
           </w:p>
@@ -6172,7 +6155,6 @@
           <w:rFonts w:ascii="Times New Roman" w:hAnsi="Times New Roman"/>
           <w:sz w:val="24"/>
         </w:rPr>
-        <w:lastRenderedPageBreak/>
         <w:t xml:space="preserve">Pada </w:t>
       </w:r>
       <w:proofErr w:type="spellStart"/>
@@ -8240,7 +8222,6 @@
           <w:rFonts w:ascii="Times New Roman" w:hAnsi="Times New Roman"/>
           <w:sz w:val="24"/>
         </w:rPr>
-        <w:lastRenderedPageBreak/>
         <w:t>Peneliti</w:t>
       </w:r>
       <w:proofErr w:type="spellEnd"/>
@@ -10488,7 +10469,6 @@
           <w:sz w:val="24"/>
           <w:szCs w:val="24"/>
         </w:rPr>
-        <w:lastRenderedPageBreak/>
         <w:t>penulis</w:t>
       </w:r>
       <w:proofErr w:type="spellEnd"/>
@@ -12672,7 +12652,6 @@
           <w:sz w:val="24"/>
           <w:szCs w:val="24"/>
         </w:rPr>
-        <w:lastRenderedPageBreak/>
         <w:t>berkaitan</w:t>
       </w:r>
       <w:proofErr w:type="spellEnd"/>
@@ -15045,7 +15024,6 @@
           <w:rFonts w:ascii="Times New Roman" w:hAnsi="Times New Roman"/>
           <w:sz w:val="24"/>
         </w:rPr>
-        <w:lastRenderedPageBreak/>
         <w:t>merupakan</w:t>
       </w:r>
       <w:proofErr w:type="spellEnd"/>
@@ -17452,7 +17430,6 @@
           <w:rFonts w:ascii="Times New Roman" w:hAnsi="Times New Roman"/>
           <w:sz w:val="24"/>
         </w:rPr>
-        <w:lastRenderedPageBreak/>
         <w:t>dengan</w:t>
       </w:r>
       <w:proofErr w:type="spellEnd"/>
@@ -19617,7 +19594,6 @@
           <w:rFonts w:ascii="Times New Roman" w:hAnsi="Times New Roman"/>
           <w:sz w:val="24"/>
         </w:rPr>
-        <w:lastRenderedPageBreak/>
         <w:t>mendasarinya</w:t>
       </w:r>
       <w:proofErr w:type="spellEnd"/>
@@ -21571,7 +21547,6 @@
           <w:rFonts w:ascii="Times New Roman" w:hAnsi="Times New Roman"/>
           <w:sz w:val="24"/>
         </w:rPr>
-        <w:lastRenderedPageBreak/>
         <w:t>sekumpulan</w:t>
       </w:r>
       <w:proofErr w:type="spellEnd"/>
@@ -23833,7 +23808,6 @@
           <w:rFonts w:ascii="Times New Roman" w:hAnsi="Times New Roman"/>
           <w:sz w:val="24"/>
         </w:rPr>
-        <w:lastRenderedPageBreak/>
         <w:t>menemukan</w:t>
       </w:r>
       <w:proofErr w:type="spellEnd"/>
@@ -26150,7 +26124,6 @@
           <w:rFonts w:ascii="Times New Roman" w:hAnsi="Times New Roman"/>
           <w:sz w:val="24"/>
         </w:rPr>
-        <w:lastRenderedPageBreak/>
         <w:t>interpretasi</w:t>
       </w:r>
       <w:proofErr w:type="spellEnd"/>
@@ -28199,7 +28172,6 @@
           <w:rFonts w:ascii="Times New Roman" w:hAnsi="Times New Roman"/>
           <w:sz w:val="24"/>
         </w:rPr>
-        <w:lastRenderedPageBreak/>
         <w:t>penelitian</w:t>
       </w:r>
       <w:proofErr w:type="spellEnd"/>
@@ -28478,6 +28450,7 @@
           <w:rFonts w:ascii="Times New Roman" w:hAnsi="Times New Roman"/>
           <w:b/>
           <w:bCs/>
+          <w:color w:val="auto"/>
         </w:rPr>
       </w:pPr>
       <w:proofErr w:type="spellStart"/>
@@ -28486,6 +28459,7 @@
           <w:rFonts w:ascii="Times New Roman" w:hAnsi="Times New Roman"/>
           <w:b/>
           <w:bCs/>
+          <w:color w:val="auto"/>
         </w:rPr>
         <w:t>Pengecekan</w:t>
       </w:r>
@@ -28495,6 +28469,7 @@
           <w:rFonts w:ascii="Times New Roman" w:hAnsi="Times New Roman"/>
           <w:b/>
           <w:bCs/>
+          <w:color w:val="auto"/>
         </w:rPr>
         <w:t xml:space="preserve"> </w:t>
       </w:r>
@@ -28504,6 +28479,7 @@
           <w:rFonts w:ascii="Times New Roman" w:hAnsi="Times New Roman"/>
           <w:b/>
           <w:bCs/>
+          <w:color w:val="auto"/>
         </w:rPr>
         <w:t>Anggota</w:t>
       </w:r>
@@ -28513,6 +28489,7 @@
           <w:rFonts w:ascii="Times New Roman" w:hAnsi="Times New Roman"/>
           <w:b/>
           <w:bCs/>
+          <w:color w:val="auto"/>
         </w:rPr>
         <w:t xml:space="preserve"> (</w:t>
       </w:r>
@@ -28523,6 +28500,7 @@
           <w:bCs/>
           <w:i/>
           <w:iCs/>
+          <w:color w:val="auto"/>
         </w:rPr>
         <w:t>Member Check</w:t>
       </w:r>
@@ -28531,6 +28509,7 @@
           <w:rFonts w:ascii="Times New Roman" w:hAnsi="Times New Roman"/>
           <w:b/>
           <w:bCs/>
+          <w:color w:val="auto"/>
         </w:rPr>
         <w:t>)</w:t>
       </w:r>
@@ -28711,7 +28690,21 @@
           <w:rFonts w:ascii="Times New Roman" w:hAnsi="Times New Roman"/>
           <w:sz w:val="24"/>
         </w:rPr>
-        <w:t>dengan</w:t>
+        <w:t>denga</w:t>
+      </w:r>
+      <w:r>
+        <w:rPr>
+          <w:rFonts w:ascii="Times New Roman" w:hAnsi="Times New Roman"/>
+          <w:sz w:val="24"/>
+        </w:rPr>
+        <w:t>s</w:t>
+      </w:r>
+      <w:r>
+        <w:rPr>
+          <w:rFonts w:ascii="Times New Roman" w:hAnsi="Times New Roman"/>
+          <w:sz w:val="24"/>
+        </w:rPr>
+        <w:t>n</w:t>
       </w:r>
       <w:proofErr w:type="spellEnd"/>
       <w:r>
@@ -29736,7 +29729,7 @@
 </file>
 
 <file path=word/endnotes.xml><?xml version="1.0" encoding="utf-8"?>
-<w:endnotes xmlns:wpc="http://schemas.microsoft.com/office/word/2010/wordprocessingCanvas" xmlns:cx="http://schemas.microsoft.com/office/drawing/2014/chartex" xmlns:cx1="http://schemas.microsoft.com/office/drawing/2015/9/8/chartex" xmlns:cx2="http://schemas.microsoft.com/office/drawing/2015/10/21/chartex" xmlns:cx3="http://schemas.microsoft.com/office/drawing/2016/5/9/chartex" xmlns:cx4="http://schemas.microsoft.com/office/drawing/2016/5/10/chartex" xmlns:cx5="http://schemas.microsoft.com/office/drawing/2016/5/11/chartex" xmlns:cx6="http://schemas.microsoft.com/office/drawing/2016/5/12/chartex" xmlns:cx7="http://schemas.microsoft.com/office/drawing/2016/5/13/chartex" xmlns:cx8="http://schemas.microsoft.com/office/drawing/2016/5/14/chartex" xmlns:mc="http://schemas.openxmlformats.org/markup-compatibility/2006" xmlns:aink="http://schemas.microsoft.com/office/drawing/2016/ink" xmlns:am3d="http://schemas.microsoft.com/office/drawing/2017/model3d" xmlns:o="urn:schemas-microsoft-com:office:office" xmlns:oel="http://schemas.microsoft.com/office/2019/extlst" xmlns:r="http://schemas.openxmlformats.org/officeDocument/2006/relationships" xmlns:m="http://schemas.openxmlformats.org/officeDocument/2006/math" xmlns:v="urn:schemas-microsoft-com:vml" xmlns:wp14="http://schemas.microsoft.com/office/word/2010/wordprocessingDrawing" xmlns:wp="http://schemas.openxmlformats.org/drawingml/2006/wordprocessingDrawing" xmlns:w10="urn:schemas-microsoft-com:office:word" xmlns:w="http://schemas.openxmlformats.org/wordprocessingml/2006/main" xmlns:w14="http://schemas.microsoft.com/office/word/2010/wordml" xmlns:w15="http://schemas.microsoft.com/office/word/2012/wordml" xmlns:w16cex="http://schemas.microsoft.com/office/word/2018/wordml/cex" xmlns:w16cid="http://schemas.microsoft.com/office/word/2016/wordml/cid" xmlns:w16="http://schemas.microsoft.com/office/word/2018/wordml" xmlns:w16du="http://schemas.microsoft.com/office/word/2023/wordml/word16du" xmlns:w16sdtdh="http://schemas.microsoft.com/office/word/2020/wordml/sdtdatahash" xmlns:w16se="http://schemas.microsoft.com/office/word/2015/wordml/symex" xmlns:wpg="http://schemas.microsoft.com/office/word/2010/wordprocessingGroup" xmlns:wpi="http://schemas.microsoft.com/office/word/2010/wordprocessingInk" xmlns:wne="http://schemas.microsoft.com/office/word/2006/wordml" xmlns:wps="http://schemas.microsoft.com/office/word/2010/wordprocessingShape" mc:Ignorable="w14 w15 w16se w16cid w16 w16cex w16sdtdh wp14">
+<w:endnotes xmlns:wpc="http://schemas.microsoft.com/office/word/2010/wordprocessingCanvas" xmlns:cx="http://schemas.microsoft.com/office/drawing/2014/chartex" xmlns:cx1="http://schemas.microsoft.com/office/drawing/2015/9/8/chartex" xmlns:cx2="http://schemas.microsoft.com/office/drawing/2015/10/21/chartex" xmlns:cx3="http://schemas.microsoft.com/office/drawing/2016/5/9/chartex" xmlns:cx4="http://schemas.microsoft.com/office/drawing/2016/5/10/chartex" xmlns:cx5="http://schemas.microsoft.com/office/drawing/2016/5/11/chartex" xmlns:cx6="http://schemas.microsoft.com/office/drawing/2016/5/12/chartex" xmlns:cx7="http://schemas.microsoft.com/office/drawing/2016/5/13/chartex" xmlns:cx8="http://schemas.microsoft.com/office/drawing/2016/5/14/chartex" xmlns:mc="http://schemas.openxmlformats.org/markup-compatibility/2006" xmlns:aink="http://schemas.microsoft.com/office/drawing/2016/ink" xmlns:am3d="http://schemas.microsoft.com/office/drawing/2017/model3d" xmlns:o="urn:schemas-microsoft-com:office:office" xmlns:oel="http://schemas.microsoft.com/office/2019/extlst" xmlns:r="http://schemas.openxmlformats.org/officeDocument/2006/relationships" xmlns:m="http://schemas.openxmlformats.org/officeDocument/2006/math" xmlns:v="urn:schemas-microsoft-com:vml" xmlns:wp14="http://schemas.microsoft.com/office/word/2010/wordprocessingDrawing" xmlns:wp="http://schemas.openxmlformats.org/drawingml/2006/wordprocessingDrawing" xmlns:w10="urn:schemas-microsoft-com:office:word" xmlns:w="http://schemas.openxmlformats.org/wordprocessingml/2006/main" xmlns:w14="http://schemas.microsoft.com/office/word/2010/wordml" xmlns:w15="http://schemas.microsoft.com/office/word/2012/wordml" xmlns:w16cex="http://schemas.microsoft.com/office/word/2018/wordml/cex" xmlns:w16cid="http://schemas.microsoft.com/office/word/2016/wordml/cid" xmlns:w16="http://schemas.microsoft.com/office/word/2018/wordml" xmlns:w16sdtdh="http://schemas.microsoft.com/office/word/2020/wordml/sdtdatahash" xmlns:w16se="http://schemas.microsoft.com/office/word/2015/wordml/symex" xmlns:wpg="http://schemas.microsoft.com/office/word/2010/wordprocessingGroup" xmlns:wpi="http://schemas.microsoft.com/office/word/2010/wordprocessingInk" xmlns:wne="http://schemas.microsoft.com/office/word/2006/wordml" xmlns:wps="http://schemas.microsoft.com/office/word/2010/wordprocessingShape" mc:Ignorable="w14 w15 w16se w16cid w16 w16cex w16sdtdh wp14">
   <w:endnote w:type="separator" w:id="-1">
     <w:p>
       <w:pPr>
@@ -29768,7 +29761,7 @@
 </file>
 
 <file path=word/footer1.xml><?xml version="1.0" encoding="utf-8"?>
-<w:ftr xmlns:wpc="http://schemas.microsoft.com/office/word/2010/wordprocessingCanvas" xmlns:cx="http://schemas.microsoft.com/office/drawing/2014/chartex" xmlns:cx1="http://schemas.microsoft.com/office/drawing/2015/9/8/chartex" xmlns:cx2="http://schemas.microsoft.com/office/drawing/2015/10/21/chartex" xmlns:cx3="http://schemas.microsoft.com/office/drawing/2016/5/9/chartex" xmlns:cx4="http://schemas.microsoft.com/office/drawing/2016/5/10/chartex" xmlns:cx5="http://schemas.microsoft.com/office/drawing/2016/5/11/chartex" xmlns:cx6="http://schemas.microsoft.com/office/drawing/2016/5/12/chartex" xmlns:cx7="http://schemas.microsoft.com/office/drawing/2016/5/13/chartex" xmlns:cx8="http://schemas.microsoft.com/office/drawing/2016/5/14/chartex" xmlns:mc="http://schemas.openxmlformats.org/markup-compatibility/2006" xmlns:aink="http://schemas.microsoft.com/office/drawing/2016/ink" xmlns:am3d="http://schemas.microsoft.com/office/drawing/2017/model3d" xmlns:o="urn:schemas-microsoft-com:office:office" xmlns:oel="http://schemas.microsoft.com/office/2019/extlst" xmlns:r="http://schemas.openxmlformats.org/officeDocument/2006/relationships" xmlns:m="http://schemas.openxmlformats.org/officeDocument/2006/math" xmlns:v="urn:schemas-microsoft-com:vml" xmlns:wp14="http://schemas.microsoft.com/office/word/2010/wordprocessingDrawing" xmlns:wp="http://schemas.openxmlformats.org/drawingml/2006/wordprocessingDrawing" xmlns:w10="urn:schemas-microsoft-com:office:word" xmlns:w="http://schemas.openxmlformats.org/wordprocessingml/2006/main" xmlns:w14="http://schemas.microsoft.com/office/word/2010/wordml" xmlns:w15="http://schemas.microsoft.com/office/word/2012/wordml" xmlns:w16cex="http://schemas.microsoft.com/office/word/2018/wordml/cex" xmlns:w16cid="http://schemas.microsoft.com/office/word/2016/wordml/cid" xmlns:w16="http://schemas.microsoft.com/office/word/2018/wordml" xmlns:w16du="http://schemas.microsoft.com/office/word/2023/wordml/word16du" xmlns:w16sdtdh="http://schemas.microsoft.com/office/word/2020/wordml/sdtdatahash" xmlns:w16se="http://schemas.microsoft.com/office/word/2015/wordml/symex" xmlns:wpg="http://schemas.microsoft.com/office/word/2010/wordprocessingGroup" xmlns:wpi="http://schemas.microsoft.com/office/word/2010/wordprocessingInk" xmlns:wne="http://schemas.microsoft.com/office/word/2006/wordml" xmlns:wps="http://schemas.microsoft.com/office/word/2010/wordprocessingShape" mc:Ignorable="w14 w15 w16se w16cid w16 w16cex w16sdtdh wp14">
+<w:ftr xmlns:wpc="http://schemas.microsoft.com/office/word/2010/wordprocessingCanvas" xmlns:cx="http://schemas.microsoft.com/office/drawing/2014/chartex" xmlns:cx1="http://schemas.microsoft.com/office/drawing/2015/9/8/chartex" xmlns:cx2="http://schemas.microsoft.com/office/drawing/2015/10/21/chartex" xmlns:cx3="http://schemas.microsoft.com/office/drawing/2016/5/9/chartex" xmlns:cx4="http://schemas.microsoft.com/office/drawing/2016/5/10/chartex" xmlns:cx5="http://schemas.microsoft.com/office/drawing/2016/5/11/chartex" xmlns:cx6="http://schemas.microsoft.com/office/drawing/2016/5/12/chartex" xmlns:cx7="http://schemas.microsoft.com/office/drawing/2016/5/13/chartex" xmlns:cx8="http://schemas.microsoft.com/office/drawing/2016/5/14/chartex" xmlns:mc="http://schemas.openxmlformats.org/markup-compatibility/2006" xmlns:aink="http://schemas.microsoft.com/office/drawing/2016/ink" xmlns:am3d="http://schemas.microsoft.com/office/drawing/2017/model3d" xmlns:o="urn:schemas-microsoft-com:office:office" xmlns:oel="http://schemas.microsoft.com/office/2019/extlst" xmlns:r="http://schemas.openxmlformats.org/officeDocument/2006/relationships" xmlns:m="http://schemas.openxmlformats.org/officeDocument/2006/math" xmlns:v="urn:schemas-microsoft-com:vml" xmlns:wp14="http://schemas.microsoft.com/office/word/2010/wordprocessingDrawing" xmlns:wp="http://schemas.openxmlformats.org/drawingml/2006/wordprocessingDrawing" xmlns:w10="urn:schemas-microsoft-com:office:word" xmlns:w="http://schemas.openxmlformats.org/wordprocessingml/2006/main" xmlns:w14="http://schemas.microsoft.com/office/word/2010/wordml" xmlns:w15="http://schemas.microsoft.com/office/word/2012/wordml" xmlns:w16cex="http://schemas.microsoft.com/office/word/2018/wordml/cex" xmlns:w16cid="http://schemas.microsoft.com/office/word/2016/wordml/cid" xmlns:w16="http://schemas.microsoft.com/office/word/2018/wordml" xmlns:w16sdtdh="http://schemas.microsoft.com/office/word/2020/wordml/sdtdatahash" xmlns:w16se="http://schemas.microsoft.com/office/word/2015/wordml/symex" xmlns:wpg="http://schemas.microsoft.com/office/word/2010/wordprocessingGroup" xmlns:wpi="http://schemas.microsoft.com/office/word/2010/wordprocessingInk" xmlns:wne="http://schemas.microsoft.com/office/word/2006/wordml" xmlns:wps="http://schemas.microsoft.com/office/word/2010/wordprocessingShape" mc:Ignorable="w14 w15 w16se w16cid w16 w16cex w16sdtdh wp14">
   <w:sdt>
     <w:sdtPr>
       <w:id w:val="541023177"/>
@@ -29822,7 +29815,7 @@
 </file>
 
 <file path=word/footer2.xml><?xml version="1.0" encoding="utf-8"?>
-<w:ftr xmlns:wpc="http://schemas.microsoft.com/office/word/2010/wordprocessingCanvas" xmlns:cx="http://schemas.microsoft.com/office/drawing/2014/chartex" xmlns:cx1="http://schemas.microsoft.com/office/drawing/2015/9/8/chartex" xmlns:cx2="http://schemas.microsoft.com/office/drawing/2015/10/21/chartex" xmlns:cx3="http://schemas.microsoft.com/office/drawing/2016/5/9/chartex" xmlns:cx4="http://schemas.microsoft.com/office/drawing/2016/5/10/chartex" xmlns:cx5="http://schemas.microsoft.com/office/drawing/2016/5/11/chartex" xmlns:cx6="http://schemas.microsoft.com/office/drawing/2016/5/12/chartex" xmlns:cx7="http://schemas.microsoft.com/office/drawing/2016/5/13/chartex" xmlns:cx8="http://schemas.microsoft.com/office/drawing/2016/5/14/chartex" xmlns:mc="http://schemas.openxmlformats.org/markup-compatibility/2006" xmlns:aink="http://schemas.microsoft.com/office/drawing/2016/ink" xmlns:am3d="http://schemas.microsoft.com/office/drawing/2017/model3d" xmlns:o="urn:schemas-microsoft-com:office:office" xmlns:oel="http://schemas.microsoft.com/office/2019/extlst" xmlns:r="http://schemas.openxmlformats.org/officeDocument/2006/relationships" xmlns:m="http://schemas.openxmlformats.org/officeDocument/2006/math" xmlns:v="urn:schemas-microsoft-com:vml" xmlns:wp14="http://schemas.microsoft.com/office/word/2010/wordprocessingDrawing" xmlns:wp="http://schemas.openxmlformats.org/drawingml/2006/wordprocessingDrawing" xmlns:w10="urn:schemas-microsoft-com:office:word" xmlns:w="http://schemas.openxmlformats.org/wordprocessingml/2006/main" xmlns:w14="http://schemas.microsoft.com/office/word/2010/wordml" xmlns:w15="http://schemas.microsoft.com/office/word/2012/wordml" xmlns:w16cex="http://schemas.microsoft.com/office/word/2018/wordml/cex" xmlns:w16cid="http://schemas.microsoft.com/office/word/2016/wordml/cid" xmlns:w16="http://schemas.microsoft.com/office/word/2018/wordml" xmlns:w16du="http://schemas.microsoft.com/office/word/2023/wordml/word16du" xmlns:w16sdtdh="http://schemas.microsoft.com/office/word/2020/wordml/sdtdatahash" xmlns:w16se="http://schemas.microsoft.com/office/word/2015/wordml/symex" xmlns:wpg="http://schemas.microsoft.com/office/word/2010/wordprocessingGroup" xmlns:wpi="http://schemas.microsoft.com/office/word/2010/wordprocessingInk" xmlns:wne="http://schemas.microsoft.com/office/word/2006/wordml" xmlns:wps="http://schemas.microsoft.com/office/word/2010/wordprocessingShape" mc:Ignorable="w14 w15 w16se w16cid w16 w16cex w16sdtdh wp14">
+<w:ftr xmlns:wpc="http://schemas.microsoft.com/office/word/2010/wordprocessingCanvas" xmlns:cx="http://schemas.microsoft.com/office/drawing/2014/chartex" xmlns:cx1="http://schemas.microsoft.com/office/drawing/2015/9/8/chartex" xmlns:cx2="http://schemas.microsoft.com/office/drawing/2015/10/21/chartex" xmlns:cx3="http://schemas.microsoft.com/office/drawing/2016/5/9/chartex" xmlns:cx4="http://schemas.microsoft.com/office/drawing/2016/5/10/chartex" xmlns:cx5="http://schemas.microsoft.com/office/drawing/2016/5/11/chartex" xmlns:cx6="http://schemas.microsoft.com/office/drawing/2016/5/12/chartex" xmlns:cx7="http://schemas.microsoft.com/office/drawing/2016/5/13/chartex" xmlns:cx8="http://schemas.microsoft.com/office/drawing/2016/5/14/chartex" xmlns:mc="http://schemas.openxmlformats.org/markup-compatibility/2006" xmlns:aink="http://schemas.microsoft.com/office/drawing/2016/ink" xmlns:am3d="http://schemas.microsoft.com/office/drawing/2017/model3d" xmlns:o="urn:schemas-microsoft-com:office:office" xmlns:oel="http://schemas.microsoft.com/office/2019/extlst" xmlns:r="http://schemas.openxmlformats.org/officeDocument/2006/relationships" xmlns:m="http://schemas.openxmlformats.org/officeDocument/2006/math" xmlns:v="urn:schemas-microsoft-com:vml" xmlns:wp14="http://schemas.microsoft.com/office/word/2010/wordprocessingDrawing" xmlns:wp="http://schemas.openxmlformats.org/drawingml/2006/wordprocessingDrawing" xmlns:w10="urn:schemas-microsoft-com:office:word" xmlns:w="http://schemas.openxmlformats.org/wordprocessingml/2006/main" xmlns:w14="http://schemas.microsoft.com/office/word/2010/wordml" xmlns:w15="http://schemas.microsoft.com/office/word/2012/wordml" xmlns:w16cex="http://schemas.microsoft.com/office/word/2018/wordml/cex" xmlns:w16cid="http://schemas.microsoft.com/office/word/2016/wordml/cid" xmlns:w16="http://schemas.microsoft.com/office/word/2018/wordml" xmlns:w16sdtdh="http://schemas.microsoft.com/office/word/2020/wordml/sdtdatahash" xmlns:w16se="http://schemas.microsoft.com/office/word/2015/wordml/symex" xmlns:wpg="http://schemas.microsoft.com/office/word/2010/wordprocessingGroup" xmlns:wpi="http://schemas.microsoft.com/office/word/2010/wordprocessingInk" xmlns:wne="http://schemas.microsoft.com/office/word/2006/wordml" xmlns:wps="http://schemas.microsoft.com/office/word/2010/wordprocessingShape" mc:Ignorable="w14 w15 w16se w16cid w16 w16cex w16sdtdh wp14">
   <w:p>
     <w:pPr>
       <w:pStyle w:val="Footer"/>
@@ -29839,7 +29832,7 @@
 </file>
 
 <file path=word/footnotes.xml><?xml version="1.0" encoding="utf-8"?>
-<w:footnotes xmlns:wpc="http://schemas.microsoft.com/office/word/2010/wordprocessingCanvas" xmlns:cx="http://schemas.microsoft.com/office/drawing/2014/chartex" xmlns:cx1="http://schemas.microsoft.com/office/drawing/2015/9/8/chartex" xmlns:cx2="http://schemas.microsoft.com/office/drawing/2015/10/21/chartex" xmlns:cx3="http://schemas.microsoft.com/office/drawing/2016/5/9/chartex" xmlns:cx4="http://schemas.microsoft.com/office/drawing/2016/5/10/chartex" xmlns:cx5="http://schemas.microsoft.com/office/drawing/2016/5/11/chartex" xmlns:cx6="http://schemas.microsoft.com/office/drawing/2016/5/12/chartex" xmlns:cx7="http://schemas.microsoft.com/office/drawing/2016/5/13/chartex" xmlns:cx8="http://schemas.microsoft.com/office/drawing/2016/5/14/chartex" xmlns:mc="http://schemas.openxmlformats.org/markup-compatibility/2006" xmlns:aink="http://schemas.microsoft.com/office/drawing/2016/ink" xmlns:am3d="http://schemas.microsoft.com/office/drawing/2017/model3d" xmlns:o="urn:schemas-microsoft-com:office:office" xmlns:oel="http://schemas.microsoft.com/office/2019/extlst" xmlns:r="http://schemas.openxmlformats.org/officeDocument/2006/relationships" xmlns:m="http://schemas.openxmlformats.org/officeDocument/2006/math" xmlns:v="urn:schemas-microsoft-com:vml" xmlns:wp14="http://schemas.microsoft.com/office/word/2010/wordprocessingDrawing" xmlns:wp="http://schemas.openxmlformats.org/drawingml/2006/wordprocessingDrawing" xmlns:w10="urn:schemas-microsoft-com:office:word" xmlns:w="http://schemas.openxmlformats.org/wordprocessingml/2006/main" xmlns:w14="http://schemas.microsoft.com/office/word/2010/wordml" xmlns:w15="http://schemas.microsoft.com/office/word/2012/wordml" xmlns:w16cex="http://schemas.microsoft.com/office/word/2018/wordml/cex" xmlns:w16cid="http://schemas.microsoft.com/office/word/2016/wordml/cid" xmlns:w16="http://schemas.microsoft.com/office/word/2018/wordml" xmlns:w16du="http://schemas.microsoft.com/office/word/2023/wordml/word16du" xmlns:w16sdtdh="http://schemas.microsoft.com/office/word/2020/wordml/sdtdatahash" xmlns:w16se="http://schemas.microsoft.com/office/word/2015/wordml/symex" xmlns:wpg="http://schemas.microsoft.com/office/word/2010/wordprocessingGroup" xmlns:wpi="http://schemas.microsoft.com/office/word/2010/wordprocessingInk" xmlns:wne="http://schemas.microsoft.com/office/word/2006/wordml" xmlns:wps="http://schemas.microsoft.com/office/word/2010/wordprocessingShape" mc:Ignorable="w14 w15 w16se w16cid w16 w16cex w16sdtdh wp14">
+<w:footnotes xmlns:wpc="http://schemas.microsoft.com/office/word/2010/wordprocessingCanvas" xmlns:cx="http://schemas.microsoft.com/office/drawing/2014/chartex" xmlns:cx1="http://schemas.microsoft.com/office/drawing/2015/9/8/chartex" xmlns:cx2="http://schemas.microsoft.com/office/drawing/2015/10/21/chartex" xmlns:cx3="http://schemas.microsoft.com/office/drawing/2016/5/9/chartex" xmlns:cx4="http://schemas.microsoft.com/office/drawing/2016/5/10/chartex" xmlns:cx5="http://schemas.microsoft.com/office/drawing/2016/5/11/chartex" xmlns:cx6="http://schemas.microsoft.com/office/drawing/2016/5/12/chartex" xmlns:cx7="http://schemas.microsoft.com/office/drawing/2016/5/13/chartex" xmlns:cx8="http://schemas.microsoft.com/office/drawing/2016/5/14/chartex" xmlns:mc="http://schemas.openxmlformats.org/markup-compatibility/2006" xmlns:aink="http://schemas.microsoft.com/office/drawing/2016/ink" xmlns:am3d="http://schemas.microsoft.com/office/drawing/2017/model3d" xmlns:o="urn:schemas-microsoft-com:office:office" xmlns:oel="http://schemas.microsoft.com/office/2019/extlst" xmlns:r="http://schemas.openxmlformats.org/officeDocument/2006/relationships" xmlns:m="http://schemas.openxmlformats.org/officeDocument/2006/math" xmlns:v="urn:schemas-microsoft-com:vml" xmlns:wp14="http://schemas.microsoft.com/office/word/2010/wordprocessingDrawing" xmlns:wp="http://schemas.openxmlformats.org/drawingml/2006/wordprocessingDrawing" xmlns:w10="urn:schemas-microsoft-com:office:word" xmlns:w="http://schemas.openxmlformats.org/wordprocessingml/2006/main" xmlns:w14="http://schemas.microsoft.com/office/word/2010/wordml" xmlns:w15="http://schemas.microsoft.com/office/word/2012/wordml" xmlns:w16cex="http://schemas.microsoft.com/office/word/2018/wordml/cex" xmlns:w16cid="http://schemas.microsoft.com/office/word/2016/wordml/cid" xmlns:w16="http://schemas.microsoft.com/office/word/2018/wordml" xmlns:w16sdtdh="http://schemas.microsoft.com/office/word/2020/wordml/sdtdatahash" xmlns:w16se="http://schemas.microsoft.com/office/word/2015/wordml/symex" xmlns:wpg="http://schemas.microsoft.com/office/word/2010/wordprocessingGroup" xmlns:wpi="http://schemas.microsoft.com/office/word/2010/wordprocessingInk" xmlns:wne="http://schemas.microsoft.com/office/word/2006/wordml" xmlns:wps="http://schemas.microsoft.com/office/word/2010/wordprocessingShape" mc:Ignorable="w14 w15 w16se w16cid w16 w16cex w16sdtdh wp14">
   <w:footnote w:type="separator" w:id="-1">
     <w:p>
       <w:pPr>
@@ -31138,7 +31131,7 @@
 </file>
 
 <file path=word/header1.xml><?xml version="1.0" encoding="utf-8"?>
-<w:hdr xmlns:wpc="http://schemas.microsoft.com/office/word/2010/wordprocessingCanvas" xmlns:cx="http://schemas.microsoft.com/office/drawing/2014/chartex" xmlns:cx1="http://schemas.microsoft.com/office/drawing/2015/9/8/chartex" xmlns:cx2="http://schemas.microsoft.com/office/drawing/2015/10/21/chartex" xmlns:cx3="http://schemas.microsoft.com/office/drawing/2016/5/9/chartex" xmlns:cx4="http://schemas.microsoft.com/office/drawing/2016/5/10/chartex" xmlns:cx5="http://schemas.microsoft.com/office/drawing/2016/5/11/chartex" xmlns:cx6="http://schemas.microsoft.com/office/drawing/2016/5/12/chartex" xmlns:cx7="http://schemas.microsoft.com/office/drawing/2016/5/13/chartex" xmlns:cx8="http://schemas.microsoft.com/office/drawing/2016/5/14/chartex" xmlns:mc="http://schemas.openxmlformats.org/markup-compatibility/2006" xmlns:aink="http://schemas.microsoft.com/office/drawing/2016/ink" xmlns:am3d="http://schemas.microsoft.com/office/drawing/2017/model3d" xmlns:o="urn:schemas-microsoft-com:office:office" xmlns:oel="http://schemas.microsoft.com/office/2019/extlst" xmlns:r="http://schemas.openxmlformats.org/officeDocument/2006/relationships" xmlns:m="http://schemas.openxmlformats.org/officeDocument/2006/math" xmlns:v="urn:schemas-microsoft-com:vml" xmlns:wp14="http://schemas.microsoft.com/office/word/2010/wordprocessingDrawing" xmlns:wp="http://schemas.openxmlformats.org/drawingml/2006/wordprocessingDrawing" xmlns:w10="urn:schemas-microsoft-com:office:word" xmlns:w="http://schemas.openxmlformats.org/wordprocessingml/2006/main" xmlns:w14="http://schemas.microsoft.com/office/word/2010/wordml" xmlns:w15="http://schemas.microsoft.com/office/word/2012/wordml" xmlns:w16cex="http://schemas.microsoft.com/office/word/2018/wordml/cex" xmlns:w16cid="http://schemas.microsoft.com/office/word/2016/wordml/cid" xmlns:w16="http://schemas.microsoft.com/office/word/2018/wordml" xmlns:w16du="http://schemas.microsoft.com/office/word/2023/wordml/word16du" xmlns:w16sdtdh="http://schemas.microsoft.com/office/word/2020/wordml/sdtdatahash" xmlns:w16se="http://schemas.microsoft.com/office/word/2015/wordml/symex" xmlns:wpg="http://schemas.microsoft.com/office/word/2010/wordprocessingGroup" xmlns:wpi="http://schemas.microsoft.com/office/word/2010/wordprocessingInk" xmlns:wne="http://schemas.microsoft.com/office/word/2006/wordml" xmlns:wps="http://schemas.microsoft.com/office/word/2010/wordprocessingShape" mc:Ignorable="w14 w15 w16se w16cid w16 w16cex w16sdtdh wp14">
+<w:hdr xmlns:wpc="http://schemas.microsoft.com/office/word/2010/wordprocessingCanvas" xmlns:cx="http://schemas.microsoft.com/office/drawing/2014/chartex" xmlns:cx1="http://schemas.microsoft.com/office/drawing/2015/9/8/chartex" xmlns:cx2="http://schemas.microsoft.com/office/drawing/2015/10/21/chartex" xmlns:cx3="http://schemas.microsoft.com/office/drawing/2016/5/9/chartex" xmlns:cx4="http://schemas.microsoft.com/office/drawing/2016/5/10/chartex" xmlns:cx5="http://schemas.microsoft.com/office/drawing/2016/5/11/chartex" xmlns:cx6="http://schemas.microsoft.com/office/drawing/2016/5/12/chartex" xmlns:cx7="http://schemas.microsoft.com/office/drawing/2016/5/13/chartex" xmlns:cx8="http://schemas.microsoft.com/office/drawing/2016/5/14/chartex" xmlns:mc="http://schemas.openxmlformats.org/markup-compatibility/2006" xmlns:aink="http://schemas.microsoft.com/office/drawing/2016/ink" xmlns:am3d="http://schemas.microsoft.com/office/drawing/2017/model3d" xmlns:o="urn:schemas-microsoft-com:office:office" xmlns:oel="http://schemas.microsoft.com/office/2019/extlst" xmlns:r="http://schemas.openxmlformats.org/officeDocument/2006/relationships" xmlns:m="http://schemas.openxmlformats.org/officeDocument/2006/math" xmlns:v="urn:schemas-microsoft-com:vml" xmlns:wp14="http://schemas.microsoft.com/office/word/2010/wordprocessingDrawing" xmlns:wp="http://schemas.openxmlformats.org/drawingml/2006/wordprocessingDrawing" xmlns:w10="urn:schemas-microsoft-com:office:word" xmlns:w="http://schemas.openxmlformats.org/wordprocessingml/2006/main" xmlns:w14="http://schemas.microsoft.com/office/word/2010/wordml" xmlns:w15="http://schemas.microsoft.com/office/word/2012/wordml" xmlns:w16cex="http://schemas.microsoft.com/office/word/2018/wordml/cex" xmlns:w16cid="http://schemas.microsoft.com/office/word/2016/wordml/cid" xmlns:w16="http://schemas.microsoft.com/office/word/2018/wordml" xmlns:w16sdtdh="http://schemas.microsoft.com/office/word/2020/wordml/sdtdatahash" xmlns:w16se="http://schemas.microsoft.com/office/word/2015/wordml/symex" xmlns:wpg="http://schemas.microsoft.com/office/word/2010/wordprocessingGroup" xmlns:wpi="http://schemas.microsoft.com/office/word/2010/wordprocessingInk" xmlns:wne="http://schemas.microsoft.com/office/word/2006/wordml" xmlns:wps="http://schemas.microsoft.com/office/word/2010/wordprocessingShape" mc:Ignorable="w14 w15 w16se w16cid w16 w16cex w16sdtdh wp14">
   <w:p>
     <w:pPr>
       <w:pStyle w:val="Header"/>
@@ -31155,7 +31148,7 @@
 </file>
 
 <file path=word/header2.xml><?xml version="1.0" encoding="utf-8"?>
-<w:hdr xmlns:wpc="http://schemas.microsoft.com/office/word/2010/wordprocessingCanvas" xmlns:cx="http://schemas.microsoft.com/office/drawing/2014/chartex" xmlns:cx1="http://schemas.microsoft.com/office/drawing/2015/9/8/chartex" xmlns:cx2="http://schemas.microsoft.com/office/drawing/2015/10/21/chartex" xmlns:cx3="http://schemas.microsoft.com/office/drawing/2016/5/9/chartex" xmlns:cx4="http://schemas.microsoft.com/office/drawing/2016/5/10/chartex" xmlns:cx5="http://schemas.microsoft.com/office/drawing/2016/5/11/chartex" xmlns:cx6="http://schemas.microsoft.com/office/drawing/2016/5/12/chartex" xmlns:cx7="http://schemas.microsoft.com/office/drawing/2016/5/13/chartex" xmlns:cx8="http://schemas.microsoft.com/office/drawing/2016/5/14/chartex" xmlns:mc="http://schemas.openxmlformats.org/markup-compatibility/2006" xmlns:aink="http://schemas.microsoft.com/office/drawing/2016/ink" xmlns:am3d="http://schemas.microsoft.com/office/drawing/2017/model3d" xmlns:o="urn:schemas-microsoft-com:office:office" xmlns:oel="http://schemas.microsoft.com/office/2019/extlst" xmlns:r="http://schemas.openxmlformats.org/officeDocument/2006/relationships" xmlns:m="http://schemas.openxmlformats.org/officeDocument/2006/math" xmlns:v="urn:schemas-microsoft-com:vml" xmlns:wp14="http://schemas.microsoft.com/office/word/2010/wordprocessingDrawing" xmlns:wp="http://schemas.openxmlformats.org/drawingml/2006/wordprocessingDrawing" xmlns:w10="urn:schemas-microsoft-com:office:word" xmlns:w="http://schemas.openxmlformats.org/wordprocessingml/2006/main" xmlns:w14="http://schemas.microsoft.com/office/word/2010/wordml" xmlns:w15="http://schemas.microsoft.com/office/word/2012/wordml" xmlns:w16cex="http://schemas.microsoft.com/office/word/2018/wordml/cex" xmlns:w16cid="http://schemas.microsoft.com/office/word/2016/wordml/cid" xmlns:w16="http://schemas.microsoft.com/office/word/2018/wordml" xmlns:w16du="http://schemas.microsoft.com/office/word/2023/wordml/word16du" xmlns:w16sdtdh="http://schemas.microsoft.com/office/word/2020/wordml/sdtdatahash" xmlns:w16se="http://schemas.microsoft.com/office/word/2015/wordml/symex" xmlns:wpg="http://schemas.microsoft.com/office/word/2010/wordprocessingGroup" xmlns:wpi="http://schemas.microsoft.com/office/word/2010/wordprocessingInk" xmlns:wne="http://schemas.microsoft.com/office/word/2006/wordml" xmlns:wps="http://schemas.microsoft.com/office/word/2010/wordprocessingShape" mc:Ignorable="w14 w15 w16se w16cid w16 w16cex w16sdtdh wp14">
+<w:hdr xmlns:wpc="http://schemas.microsoft.com/office/word/2010/wordprocessingCanvas" xmlns:cx="http://schemas.microsoft.com/office/drawing/2014/chartex" xmlns:cx1="http://schemas.microsoft.com/office/drawing/2015/9/8/chartex" xmlns:cx2="http://schemas.microsoft.com/office/drawing/2015/10/21/chartex" xmlns:cx3="http://schemas.microsoft.com/office/drawing/2016/5/9/chartex" xmlns:cx4="http://schemas.microsoft.com/office/drawing/2016/5/10/chartex" xmlns:cx5="http://schemas.microsoft.com/office/drawing/2016/5/11/chartex" xmlns:cx6="http://schemas.microsoft.com/office/drawing/2016/5/12/chartex" xmlns:cx7="http://schemas.microsoft.com/office/drawing/2016/5/13/chartex" xmlns:cx8="http://schemas.microsoft.com/office/drawing/2016/5/14/chartex" xmlns:mc="http://schemas.openxmlformats.org/markup-compatibility/2006" xmlns:aink="http://schemas.microsoft.com/office/drawing/2016/ink" xmlns:am3d="http://schemas.microsoft.com/office/drawing/2017/model3d" xmlns:o="urn:schemas-microsoft-com:office:office" xmlns:oel="http://schemas.microsoft.com/office/2019/extlst" xmlns:r="http://schemas.openxmlformats.org/officeDocument/2006/relationships" xmlns:m="http://schemas.openxmlformats.org/officeDocument/2006/math" xmlns:v="urn:schemas-microsoft-com:vml" xmlns:wp14="http://schemas.microsoft.com/office/word/2010/wordprocessingDrawing" xmlns:wp="http://schemas.openxmlformats.org/drawingml/2006/wordprocessingDrawing" xmlns:w10="urn:schemas-microsoft-com:office:word" xmlns:w="http://schemas.openxmlformats.org/wordprocessingml/2006/main" xmlns:w14="http://schemas.microsoft.com/office/word/2010/wordml" xmlns:w15="http://schemas.microsoft.com/office/word/2012/wordml" xmlns:w16cex="http://schemas.microsoft.com/office/word/2018/wordml/cex" xmlns:w16cid="http://schemas.microsoft.com/office/word/2016/wordml/cid" xmlns:w16="http://schemas.microsoft.com/office/word/2018/wordml" xmlns:w16sdtdh="http://schemas.microsoft.com/office/word/2020/wordml/sdtdatahash" xmlns:w16se="http://schemas.microsoft.com/office/word/2015/wordml/symex" xmlns:wpg="http://schemas.microsoft.com/office/word/2010/wordprocessingGroup" xmlns:wpi="http://schemas.microsoft.com/office/word/2010/wordprocessingInk" xmlns:wne="http://schemas.microsoft.com/office/word/2006/wordml" xmlns:wps="http://schemas.microsoft.com/office/word/2010/wordprocessingShape" mc:Ignorable="w14 w15 w16se w16cid w16 w16cex w16sdtdh wp14">
   <w:sdt>
     <w:sdtPr>
       <w:id w:val="520670641"/>
@@ -31209,7 +31202,7 @@
 </file>
 
 <file path=word/numbering.xml><?xml version="1.0" encoding="utf-8"?>
-<w:numbering xmlns:wpc="http://schemas.microsoft.com/office/word/2010/wordprocessingCanvas" xmlns:cx="http://schemas.microsoft.com/office/drawing/2014/chartex" xmlns:cx1="http://schemas.microsoft.com/office/drawing/2015/9/8/chartex" xmlns:cx2="http://schemas.microsoft.com/office/drawing/2015/10/21/chartex" xmlns:cx3="http://schemas.microsoft.com/office/drawing/2016/5/9/chartex" xmlns:cx4="http://schemas.microsoft.com/office/drawing/2016/5/10/chartex" xmlns:cx5="http://schemas.microsoft.com/office/drawing/2016/5/11/chartex" xmlns:cx6="http://schemas.microsoft.com/office/drawing/2016/5/12/chartex" xmlns:cx7="http://schemas.microsoft.com/office/drawing/2016/5/13/chartex" xmlns:cx8="http://schemas.microsoft.com/office/drawing/2016/5/14/chartex" xmlns:mc="http://schemas.openxmlformats.org/markup-compatibility/2006" xmlns:aink="http://schemas.microsoft.com/office/drawing/2016/ink" xmlns:am3d="http://schemas.microsoft.com/office/drawing/2017/model3d" xmlns:o="urn:schemas-microsoft-com:office:office" xmlns:oel="http://schemas.microsoft.com/office/2019/extlst" xmlns:r="http://schemas.openxmlformats.org/officeDocument/2006/relationships" xmlns:m="http://schemas.openxmlformats.org/officeDocument/2006/math" xmlns:v="urn:schemas-microsoft-com:vml" xmlns:wp14="http://schemas.microsoft.com/office/word/2010/wordprocessingDrawing" xmlns:wp="http://schemas.openxmlformats.org/drawingml/2006/wordprocessingDrawing" xmlns:w10="urn:schemas-microsoft-com:office:word" xmlns:w="http://schemas.openxmlformats.org/wordprocessingml/2006/main" xmlns:w14="http://schemas.microsoft.com/office/word/2010/wordml" xmlns:w15="http://schemas.microsoft.com/office/word/2012/wordml" xmlns:w16cex="http://schemas.microsoft.com/office/word/2018/wordml/cex" xmlns:w16cid="http://schemas.microsoft.com/office/word/2016/wordml/cid" xmlns:w16="http://schemas.microsoft.com/office/word/2018/wordml" xmlns:w16du="http://schemas.microsoft.com/office/word/2023/wordml/word16du" xmlns:w16sdtdh="http://schemas.microsoft.com/office/word/2020/wordml/sdtdatahash" xmlns:w16se="http://schemas.microsoft.com/office/word/2015/wordml/symex" xmlns:wpg="http://schemas.microsoft.com/office/word/2010/wordprocessingGroup" xmlns:wpi="http://schemas.microsoft.com/office/word/2010/wordprocessingInk" xmlns:wne="http://schemas.microsoft.com/office/word/2006/wordml" xmlns:wps="http://schemas.microsoft.com/office/word/2010/wordprocessingShape" mc:Ignorable="w14 w15 w16se w16cid w16 w16cex w16sdtdh wp14">
+<w:numbering xmlns:wpc="http://schemas.microsoft.com/office/word/2010/wordprocessingCanvas" xmlns:cx="http://schemas.microsoft.com/office/drawing/2014/chartex" xmlns:cx1="http://schemas.microsoft.com/office/drawing/2015/9/8/chartex" xmlns:cx2="http://schemas.microsoft.com/office/drawing/2015/10/21/chartex" xmlns:cx3="http://schemas.microsoft.com/office/drawing/2016/5/9/chartex" xmlns:cx4="http://schemas.microsoft.com/office/drawing/2016/5/10/chartex" xmlns:cx5="http://schemas.microsoft.com/office/drawing/2016/5/11/chartex" xmlns:cx6="http://schemas.microsoft.com/office/drawing/2016/5/12/chartex" xmlns:cx7="http://schemas.microsoft.com/office/drawing/2016/5/13/chartex" xmlns:cx8="http://schemas.microsoft.com/office/drawing/2016/5/14/chartex" xmlns:mc="http://schemas.openxmlformats.org/markup-compatibility/2006" xmlns:aink="http://schemas.microsoft.com/office/drawing/2016/ink" xmlns:am3d="http://schemas.microsoft.com/office/drawing/2017/model3d" xmlns:o="urn:schemas-microsoft-com:office:office" xmlns:oel="http://schemas.microsoft.com/office/2019/extlst" xmlns:r="http://schemas.openxmlformats.org/officeDocument/2006/relationships" xmlns:m="http://schemas.openxmlformats.org/officeDocument/2006/math" xmlns:v="urn:schemas-microsoft-com:vml" xmlns:wp14="http://schemas.microsoft.com/office/word/2010/wordprocessingDrawing" xmlns:wp="http://schemas.openxmlformats.org/drawingml/2006/wordprocessingDrawing" xmlns:w10="urn:schemas-microsoft-com:office:word" xmlns:w="http://schemas.openxmlformats.org/wordprocessingml/2006/main" xmlns:w14="http://schemas.microsoft.com/office/word/2010/wordml" xmlns:w15="http://schemas.microsoft.com/office/word/2012/wordml" xmlns:w16cex="http://schemas.microsoft.com/office/word/2018/wordml/cex" xmlns:w16cid="http://schemas.microsoft.com/office/word/2016/wordml/cid" xmlns:w16="http://schemas.microsoft.com/office/word/2018/wordml" xmlns:w16sdtdh="http://schemas.microsoft.com/office/word/2020/wordml/sdtdatahash" xmlns:w16se="http://schemas.microsoft.com/office/word/2015/wordml/symex" xmlns:wpg="http://schemas.microsoft.com/office/word/2010/wordprocessingGroup" xmlns:wpi="http://schemas.microsoft.com/office/word/2010/wordprocessingInk" xmlns:wne="http://schemas.microsoft.com/office/word/2006/wordml" xmlns:wps="http://schemas.microsoft.com/office/word/2010/wordprocessingShape" mc:Ignorable="w14 w15 w16se w16cid w16 w16cex w16sdtdh wp14">
   <w:abstractNum w:abstractNumId="0" w15:restartNumberingAfterBreak="0">
     <w:nsid w:val="057F15BF"/>
     <w:multiLevelType w:val="hybridMultilevel"/>

</xml_diff>